<commit_message>
work on ACT data
</commit_message>
<xml_diff>
--- a/results/compare.docx
+++ b/results/compare.docx
@@ -7,90 +7,30 @@
         <w:ind w:firstLine="480"/>
       </w:pPr>
       <w:r>
-        <w:drawing>
-          <wp:inline distT="0" distB="0" distL="0" distR="0" wp14:anchorId="735BD20F" wp14:editId="360FD5B5">
-            <wp:extent cx="5274310" cy="3515995"/>
-            <wp:effectExtent l="0" t="0" r="2540" b="8255"/>
-            <wp:docPr id="1715825086" name="Graphic 1"/>
-            <wp:cNvGraphicFramePr>
-              <a:graphicFrameLocks xmlns:a="http://schemas.openxmlformats.org/drawingml/2006/main" noChangeAspect="1"/>
-            </wp:cNvGraphicFramePr>
-            <a:graphic xmlns:a="http://schemas.openxmlformats.org/drawingml/2006/main">
-              <a:graphicData uri="http://schemas.openxmlformats.org/drawingml/2006/picture">
-                <pic:pic xmlns:pic="http://schemas.openxmlformats.org/drawingml/2006/picture">
-                  <pic:nvPicPr>
-                    <pic:cNvPr id="1715825086" name=""/>
-                    <pic:cNvPicPr/>
-                  </pic:nvPicPr>
-                  <pic:blipFill>
-                    <a:blip r:embed="rId4">
-                      <a:extLst>
-                        <a:ext uri="{96DAC541-7B7A-43D3-8B79-37D633B846F1}">
-                          <asvg:svgBlip xmlns:asvg="http://schemas.microsoft.com/office/drawing/2016/SVG/main" r:embed="rId5"/>
-                        </a:ext>
-                      </a:extLst>
-                    </a:blip>
-                    <a:stretch>
-                      <a:fillRect/>
-                    </a:stretch>
-                  </pic:blipFill>
-                  <pic:spPr>
-                    <a:xfrm>
-                      <a:off x="0" y="0"/>
-                      <a:ext cx="5274310" cy="3515995"/>
-                    </a:xfrm>
-                    <a:prstGeom prst="rect">
-                      <a:avLst/>
-                    </a:prstGeom>
-                  </pic:spPr>
-                </pic:pic>
-              </a:graphicData>
-            </a:graphic>
-          </wp:inline>
-        </w:drawing>
-      </w:r>
-      <w:r>
-        <w:drawing>
-          <wp:inline distT="0" distB="0" distL="0" distR="0" wp14:anchorId="6BC28B67" wp14:editId="44679C22">
-            <wp:extent cx="5274310" cy="3515995"/>
-            <wp:effectExtent l="0" t="0" r="2540" b="8255"/>
-            <wp:docPr id="1236665594" name="Graphic 1"/>
-            <wp:cNvGraphicFramePr>
-              <a:graphicFrameLocks xmlns:a="http://schemas.openxmlformats.org/drawingml/2006/main" noChangeAspect="1"/>
-            </wp:cNvGraphicFramePr>
-            <a:graphic xmlns:a="http://schemas.openxmlformats.org/drawingml/2006/main">
-              <a:graphicData uri="http://schemas.openxmlformats.org/drawingml/2006/picture">
-                <pic:pic xmlns:pic="http://schemas.openxmlformats.org/drawingml/2006/picture">
-                  <pic:nvPicPr>
-                    <pic:cNvPr id="1236665594" name=""/>
-                    <pic:cNvPicPr/>
-                  </pic:nvPicPr>
-                  <pic:blipFill>
-                    <a:blip r:embed="rId6">
-                      <a:extLst>
-                        <a:ext uri="{96DAC541-7B7A-43D3-8B79-37D633B846F1}">
-                          <asvg:svgBlip xmlns:asvg="http://schemas.microsoft.com/office/drawing/2016/SVG/main" r:embed="rId7"/>
-                        </a:ext>
-                      </a:extLst>
-                    </a:blip>
-                    <a:stretch>
-                      <a:fillRect/>
-                    </a:stretch>
-                  </pic:blipFill>
-                  <pic:spPr>
-                    <a:xfrm>
-                      <a:off x="0" y="0"/>
-                      <a:ext cx="5274310" cy="3515995"/>
-                    </a:xfrm>
-                    <a:prstGeom prst="rect">
-                      <a:avLst/>
-                    </a:prstGeom>
-                  </pic:spPr>
-                </pic:pic>
-              </a:graphicData>
-            </a:graphic>
-          </wp:inline>
-        </w:drawing>
+        <w:pict w14:anchorId="59CB5A31">
+          <v:shapetype id="_x0000_t75" coordsize="21600,21600" o:spt="75" o:preferrelative="t" path="m@4@5l@4@11@9@11@9@5xe" filled="f" stroked="f">
+            <v:stroke joinstyle="miter"/>
+            <v:formulas>
+              <v:f eqn="if lineDrawn pixelLineWidth 0"/>
+              <v:f eqn="sum @0 1 0"/>
+              <v:f eqn="sum 0 0 @1"/>
+              <v:f eqn="prod @2 1 2"/>
+              <v:f eqn="prod @3 21600 pixelWidth"/>
+              <v:f eqn="prod @3 21600 pixelHeight"/>
+              <v:f eqn="sum @0 0 1"/>
+              <v:f eqn="prod @6 1 2"/>
+              <v:f eqn="prod @7 21600 pixelWidth"/>
+              <v:f eqn="sum @8 21600 0"/>
+              <v:f eqn="prod @7 21600 pixelHeight"/>
+              <v:f eqn="sum @10 21600 0"/>
+            </v:formulas>
+            <v:path o:extrusionok="f" gradientshapeok="t" o:connecttype="rect"/>
+            <o:lock v:ext="edit" aspectratio="t"/>
+          </v:shapetype>
+          <v:shape id="_x0000_i1027" type="#_x0000_t75" style="width:414.4pt;height:276.3pt">
+            <v:imagedata r:id="rId4" r:href="rId5"/>
+          </v:shape>
+        </w:pict>
       </w:r>
     </w:p>
     <w:p>
@@ -98,48 +38,23 @@
         <w:ind w:firstLine="480"/>
       </w:pPr>
       <w:r>
-        <w:lastRenderedPageBreak/>
-        <w:drawing>
-          <wp:inline distT="0" distB="0" distL="0" distR="0" wp14:anchorId="337316A2" wp14:editId="46ACD97F">
-            <wp:extent cx="5274310" cy="3515995"/>
-            <wp:effectExtent l="0" t="0" r="2540" b="8255"/>
-            <wp:docPr id="818264761" name="Graphic 1"/>
-            <wp:cNvGraphicFramePr>
-              <a:graphicFrameLocks xmlns:a="http://schemas.openxmlformats.org/drawingml/2006/main" noChangeAspect="1"/>
-            </wp:cNvGraphicFramePr>
-            <a:graphic xmlns:a="http://schemas.openxmlformats.org/drawingml/2006/main">
-              <a:graphicData uri="http://schemas.openxmlformats.org/drawingml/2006/picture">
-                <pic:pic xmlns:pic="http://schemas.openxmlformats.org/drawingml/2006/picture">
-                  <pic:nvPicPr>
-                    <pic:cNvPr id="818264761" name=""/>
-                    <pic:cNvPicPr/>
-                  </pic:nvPicPr>
-                  <pic:blipFill>
-                    <a:blip r:embed="rId8">
-                      <a:extLst>
-                        <a:ext uri="{96DAC541-7B7A-43D3-8B79-37D633B846F1}">
-                          <asvg:svgBlip xmlns:asvg="http://schemas.microsoft.com/office/drawing/2016/SVG/main" r:embed="rId9"/>
-                        </a:ext>
-                      </a:extLst>
-                    </a:blip>
-                    <a:stretch>
-                      <a:fillRect/>
-                    </a:stretch>
-                  </pic:blipFill>
-                  <pic:spPr>
-                    <a:xfrm>
-                      <a:off x="0" y="0"/>
-                      <a:ext cx="5274310" cy="3515995"/>
-                    </a:xfrm>
-                    <a:prstGeom prst="rect">
-                      <a:avLst/>
-                    </a:prstGeom>
-                  </pic:spPr>
-                </pic:pic>
-              </a:graphicData>
-            </a:graphic>
-          </wp:inline>
-        </w:drawing>
+        <w:pict w14:anchorId="066A94A5">
+          <v:shape id="_x0000_i1028" type="#_x0000_t75" style="width:414.4pt;height:276.3pt">
+            <v:imagedata r:id="rId6" r:href="rId7"/>
+          </v:shape>
+        </w:pict>
+      </w:r>
+    </w:p>
+    <w:p>
+      <w:pPr>
+        <w:ind w:firstLine="480"/>
+      </w:pPr>
+      <w:r>
+        <w:pict w14:anchorId="124E66EA">
+          <v:shape id="_x0000_i1029" type="#_x0000_t75" style="width:414.4pt;height:276.3pt">
+            <v:imagedata r:id="rId8" r:href="rId9"/>
+          </v:shape>
+        </w:pict>
       </w:r>
     </w:p>
     <w:p>
@@ -151,10 +66,10 @@
           <w:noProof/>
         </w:rPr>
         <w:drawing>
-          <wp:inline distT="0" distB="0" distL="0" distR="0" wp14:anchorId="02D173FA" wp14:editId="1AC6E3B1">
-            <wp:extent cx="5274310" cy="4219575"/>
-            <wp:effectExtent l="0" t="0" r="2540" b="9525"/>
-            <wp:docPr id="227206719" name="Graphic 1"/>
+          <wp:inline distT="0" distB="0" distL="0" distR="0" wp14:anchorId="1BEFC8E0" wp14:editId="300B4007">
+            <wp:extent cx="5801279" cy="2785730"/>
+            <wp:effectExtent l="0" t="0" r="0" b="0"/>
+            <wp:docPr id="1156941339" name="Picture 1"/>
             <wp:cNvGraphicFramePr>
               <a:graphicFrameLocks xmlns:a="http://schemas.openxmlformats.org/drawingml/2006/main" noChangeAspect="1"/>
             </wp:cNvGraphicFramePr>
@@ -162,29 +77,41 @@
               <a:graphicData uri="http://schemas.openxmlformats.org/drawingml/2006/picture">
                 <pic:pic xmlns:pic="http://schemas.openxmlformats.org/drawingml/2006/picture">
                   <pic:nvPicPr>
-                    <pic:cNvPr id="227206719" name=""/>
-                    <pic:cNvPicPr/>
+                    <pic:cNvPr id="0" name="Picture 6"/>
+                    <pic:cNvPicPr>
+                      <a:picLocks noChangeAspect="1" noChangeArrowheads="1"/>
+                    </pic:cNvPicPr>
                   </pic:nvPicPr>
-                  <pic:blipFill>
+                  <pic:blipFill rotWithShape="1">
                     <a:blip r:embed="rId10">
                       <a:extLst>
-                        <a:ext uri="{96DAC541-7B7A-43D3-8B79-37D633B846F1}">
-                          <asvg:svgBlip xmlns:asvg="http://schemas.microsoft.com/office/drawing/2016/SVG/main" r:embed="rId11"/>
+                        <a:ext uri="{28A0092B-C50C-407E-A947-70E740481C1C}">
+                          <a14:useLocalDpi xmlns:a14="http://schemas.microsoft.com/office/drawing/2010/main" val="0"/>
                         </a:ext>
                       </a:extLst>
                     </a:blip>
+                    <a:srcRect b="50995"/>
                     <a:stretch>
                       <a:fillRect/>
                     </a:stretch>
                   </pic:blipFill>
-                  <pic:spPr>
+                  <pic:spPr bwMode="auto">
                     <a:xfrm>
                       <a:off x="0" y="0"/>
-                      <a:ext cx="5274310" cy="4219575"/>
+                      <a:ext cx="5808892" cy="2789386"/>
                     </a:xfrm>
                     <a:prstGeom prst="rect">
                       <a:avLst/>
                     </a:prstGeom>
+                    <a:noFill/>
+                    <a:ln>
+                      <a:noFill/>
+                    </a:ln>
+                    <a:extLst>
+                      <a:ext uri="{53640926-AAD7-44D8-BBD7-CCE9431645EC}">
+                        <a14:shadowObscured xmlns:a14="http://schemas.microsoft.com/office/drawing/2010/main"/>
+                      </a:ext>
+                    </a:extLst>
                   </pic:spPr>
                 </pic:pic>
               </a:graphicData>

</xml_diff>